<commit_message>
Final report in pdf format with pull request
</commit_message>
<xml_diff>
--- a/ai_11/faryna_arsenii/epic_3/epic_3_practice_and_labs_report_faryna_arsenii.docx
+++ b/ai_11/faryna_arsenii/epic_3/epic_3_practice_and_labs_report_faryna_arsenii.docx
@@ -3120,17 +3120,7 @@
           <w:szCs w:val="24"/>
           <w:lang w:val="uk-UA"/>
         </w:rPr>
-        <w:t>годин</w:t>
-      </w:r>
-      <w:r>
-        <w:rPr>
-          <w:rFonts w:ascii="Times New Roman" w:eastAsia="Times New Roman" w:hAnsi="Times New Roman" w:cs="Times New Roman"/>
-          <w:color w:val="000000"/>
-          <w:sz w:val="24"/>
-          <w:szCs w:val="24"/>
-          <w:lang w:val="uk-UA"/>
-        </w:rPr>
-        <w:t>и</w:t>
+        <w:t>години</w:t>
       </w:r>
       <w:r>
         <w:rPr>
@@ -3192,17 +3182,7 @@
           <w:szCs w:val="24"/>
           <w:lang w:val="uk-UA"/>
         </w:rPr>
-        <w:t>годин</w:t>
-      </w:r>
-      <w:r>
-        <w:rPr>
-          <w:rFonts w:ascii="Times New Roman" w:eastAsia="Times New Roman" w:hAnsi="Times New Roman" w:cs="Times New Roman"/>
-          <w:color w:val="000000"/>
-          <w:sz w:val="24"/>
-          <w:szCs w:val="24"/>
-          <w:lang w:val="uk-UA"/>
-        </w:rPr>
-        <w:t>и</w:t>
+        <w:t>години</w:t>
       </w:r>
       <w:r>
         <w:rPr>
@@ -8718,6 +8698,7 @@
       <w:r>
         <w:rPr>
           <w:rFonts w:ascii="Times New Roman" w:eastAsia="Times New Roman" w:hAnsi="Times New Roman" w:cs="Times New Roman"/>
+          <w:noProof/>
           <w:sz w:val="26"/>
           <w:szCs w:val="26"/>
         </w:rPr>
@@ -9519,6 +9500,28 @@
         </w:rPr>
         <w:br/>
       </w:r>
+      <w:r>
+        <w:rPr>
+          <w:rFonts w:ascii="Times New Roman" w:eastAsia="Times New Roman" w:hAnsi="Times New Roman" w:cs="Times New Roman"/>
+          <w:iCs/>
+          <w:sz w:val="26"/>
+          <w:szCs w:val="26"/>
+          <w:lang w:val="uk-UA"/>
+        </w:rPr>
+        <w:t>https://github.com/artificial-intelligence-department/ai_programming_playground_2024/pull</w:t>
+      </w:r>
+      <w:r>
+        <w:rPr>
+          <w:rFonts w:ascii="Times New Roman" w:eastAsia="Times New Roman" w:hAnsi="Times New Roman" w:cs="Times New Roman"/>
+          <w:b/>
+          <w:bCs/>
+          <w:iCs/>
+          <w:sz w:val="26"/>
+          <w:szCs w:val="26"/>
+          <w:lang w:val="uk-UA"/>
+        </w:rPr>
+        <w:t>/147</w:t>
+      </w:r>
     </w:p>
     <w:p>
       <w:pPr>
@@ -10113,6 +10116,16 @@
         </w:rPr>
         <w:br/>
       </w:r>
+      <w:r>
+        <w:rPr>
+          <w:rFonts w:ascii="Times New Roman" w:eastAsia="Times New Roman" w:hAnsi="Times New Roman" w:cs="Times New Roman"/>
+          <w:iCs/>
+          <w:sz w:val="26"/>
+          <w:szCs w:val="26"/>
+          <w:lang w:val="uk-UA"/>
+        </w:rPr>
+        <w:t>https://github.com/artificial-intelligence-department/ai_programming_playground_2024/pull/147</w:t>
+      </w:r>
     </w:p>
     <w:p>
       <w:pPr>
@@ -10642,7 +10655,17 @@
           <w:szCs w:val="26"/>
           <w:lang w:val="uk-UA"/>
         </w:rPr>
-        <w:t>спочатку встановили скільки хочемо цифр після коми для кожного результату</w:t>
+        <w:t xml:space="preserve">спочатку встановили скільки хочемо цифр після </w:t>
+      </w:r>
+      <w:r>
+        <w:rPr>
+          <w:rFonts w:ascii="Times New Roman" w:eastAsia="Times New Roman" w:hAnsi="Times New Roman" w:cs="Times New Roman"/>
+          <w:sz w:val="26"/>
+          <w:szCs w:val="26"/>
+          <w:lang w:val="uk-UA"/>
+        </w:rPr>
+        <w:lastRenderedPageBreak/>
+        <w:t>коми для кожного результату</w:t>
       </w:r>
       <w:r>
         <w:rPr>
@@ -10689,17 +10712,7 @@
           <w:szCs w:val="26"/>
           <w:lang w:val="uk-UA"/>
         </w:rPr>
-        <w:t xml:space="preserve">де вказали спочатку </w:t>
-      </w:r>
-      <w:r>
-        <w:rPr>
-          <w:rFonts w:ascii="Times New Roman" w:eastAsia="Times New Roman" w:hAnsi="Times New Roman" w:cs="Times New Roman"/>
-          <w:sz w:val="26"/>
-          <w:szCs w:val="26"/>
-          <w:lang w:val="uk-UA"/>
-        </w:rPr>
-        <w:lastRenderedPageBreak/>
-        <w:t>число наших параметрів і написали</w:t>
+        <w:t>де вказали спочатку число наших параметрів і написали</w:t>
       </w:r>
       <w:r>
         <w:rPr>
@@ -10801,6 +10814,16 @@
           <w:lang w:val="uk-UA"/>
         </w:rPr>
         <w:br/>
+      </w:r>
+      <w:r>
+        <w:rPr>
+          <w:rFonts w:ascii="Times New Roman" w:eastAsia="Times New Roman" w:hAnsi="Times New Roman" w:cs="Times New Roman"/>
+          <w:iCs/>
+          <w:sz w:val="26"/>
+          <w:szCs w:val="26"/>
+          <w:lang w:val="uk-UA"/>
+        </w:rPr>
+        <w:t>https://github.com/artificial-intelligence-department/ai_programming_playground_2024/pull/147</w:t>
       </w:r>
     </w:p>
     <w:p>
@@ -11086,6 +11109,7 @@
           <w:szCs w:val="26"/>
           <w:lang w:val="uk-UA"/>
         </w:rPr>
+        <w:lastRenderedPageBreak/>
         <w:t xml:space="preserve">Спочатку створюємо 3 перевантажені функції </w:t>
       </w:r>
       <w:proofErr w:type="spellStart"/>
@@ -11170,7 +11194,7 @@
           <w:szCs w:val="26"/>
           <w:lang w:val="uk-UA"/>
         </w:rPr>
-        <w:t xml:space="preserve"> які </w:t>
+        <w:t xml:space="preserve"> які відповідно будуть додавати комплексні числа. У головній функції ми будемо викликати тричі одну функцію і тричі другу</w:t>
       </w:r>
       <w:r>
         <w:rPr>
@@ -11178,158 +11202,158 @@
           <w:iCs/>
           <w:sz w:val="26"/>
           <w:szCs w:val="26"/>
-          <w:lang w:val="uk-UA"/>
+          <w:lang w:val="en-US"/>
+        </w:rPr>
+        <w:t>,</w:t>
+      </w:r>
+      <w:r>
+        <w:rPr>
+          <w:rFonts w:ascii="Times New Roman" w:eastAsia="Times New Roman" w:hAnsi="Times New Roman" w:cs="Times New Roman"/>
+          <w:iCs/>
+          <w:sz w:val="26"/>
+          <w:szCs w:val="26"/>
+          <w:lang w:val="uk-UA"/>
+        </w:rPr>
+        <w:t xml:space="preserve"> щоб додати різну кількість чисел</w:t>
+      </w:r>
+      <w:r>
+        <w:rPr>
+          <w:rFonts w:ascii="Times New Roman" w:eastAsia="Times New Roman" w:hAnsi="Times New Roman" w:cs="Times New Roman"/>
+          <w:iCs/>
+          <w:sz w:val="26"/>
+          <w:szCs w:val="26"/>
+          <w:lang w:val="en-US"/>
+        </w:rPr>
+        <w:t>.</w:t>
+      </w:r>
+    </w:p>
+    <w:p>
+      <w:pPr>
+        <w:rPr>
+          <w:rFonts w:ascii="Times New Roman" w:eastAsia="Times New Roman" w:hAnsi="Times New Roman" w:cs="Times New Roman"/>
+          <w:b/>
+          <w:bCs/>
+          <w:iCs/>
+          <w:sz w:val="26"/>
+          <w:szCs w:val="26"/>
+          <w:lang w:val="uk-UA"/>
+        </w:rPr>
+      </w:pPr>
+      <w:r>
+        <w:rPr>
+          <w:rFonts w:ascii="Times New Roman" w:eastAsia="Times New Roman" w:hAnsi="Times New Roman" w:cs="Times New Roman"/>
+          <w:b/>
+          <w:bCs/>
+          <w:iCs/>
+          <w:sz w:val="26"/>
+          <w:szCs w:val="26"/>
+          <w:lang w:val="uk-UA"/>
+        </w:rPr>
+        <w:t xml:space="preserve">Посилання на файл у </w:t>
+      </w:r>
+      <w:proofErr w:type="spellStart"/>
+      <w:r>
+        <w:rPr>
+          <w:rFonts w:ascii="Times New Roman" w:eastAsia="Times New Roman" w:hAnsi="Times New Roman" w:cs="Times New Roman"/>
+          <w:b/>
+          <w:bCs/>
+          <w:iCs/>
+          <w:sz w:val="26"/>
+          <w:szCs w:val="26"/>
+          <w:lang w:val="uk-UA"/>
+        </w:rPr>
+        <w:t>пулл</w:t>
+      </w:r>
+      <w:proofErr w:type="spellEnd"/>
+      <w:r>
+        <w:rPr>
+          <w:rFonts w:ascii="Times New Roman" w:eastAsia="Times New Roman" w:hAnsi="Times New Roman" w:cs="Times New Roman"/>
+          <w:b/>
+          <w:bCs/>
+          <w:iCs/>
+          <w:sz w:val="26"/>
+          <w:szCs w:val="26"/>
+          <w:lang w:val="uk-UA"/>
+        </w:rPr>
+        <w:t xml:space="preserve"> </w:t>
+      </w:r>
+      <w:proofErr w:type="spellStart"/>
+      <w:r>
+        <w:rPr>
+          <w:rFonts w:ascii="Times New Roman" w:eastAsia="Times New Roman" w:hAnsi="Times New Roman" w:cs="Times New Roman"/>
+          <w:b/>
+          <w:bCs/>
+          <w:iCs/>
+          <w:sz w:val="26"/>
+          <w:szCs w:val="26"/>
+          <w:lang w:val="uk-UA"/>
+        </w:rPr>
+        <w:t>реквесті</w:t>
+      </w:r>
+      <w:proofErr w:type="spellEnd"/>
+      <w:r>
+        <w:rPr>
+          <w:rFonts w:ascii="Times New Roman" w:eastAsia="Times New Roman" w:hAnsi="Times New Roman" w:cs="Times New Roman"/>
+          <w:b/>
+          <w:bCs/>
+          <w:iCs/>
+          <w:sz w:val="26"/>
+          <w:szCs w:val="26"/>
+          <w:lang w:val="uk-UA"/>
+        </w:rPr>
+        <w:br/>
+      </w:r>
+      <w:r>
+        <w:rPr>
+          <w:rFonts w:ascii="Times New Roman" w:eastAsia="Times New Roman" w:hAnsi="Times New Roman" w:cs="Times New Roman"/>
+          <w:iCs/>
+          <w:sz w:val="26"/>
+          <w:szCs w:val="26"/>
+          <w:lang w:val="uk-UA"/>
+        </w:rPr>
+        <w:t>https://github.com/artificial-intelligence-department/ai_programming_playground_2024/pull/147</w:t>
+      </w:r>
+    </w:p>
+    <w:p>
+      <w:pPr>
+        <w:rPr>
+          <w:rFonts w:ascii="Times New Roman" w:eastAsia="Times New Roman" w:hAnsi="Times New Roman" w:cs="Times New Roman"/>
+          <w:b/>
+          <w:bCs/>
+          <w:iCs/>
+          <w:sz w:val="26"/>
+          <w:szCs w:val="26"/>
+          <w:lang w:val="uk-UA"/>
+        </w:rPr>
+      </w:pPr>
+      <w:r>
+        <w:rPr>
+          <w:rFonts w:ascii="Times New Roman" w:eastAsia="Times New Roman" w:hAnsi="Times New Roman" w:cs="Times New Roman"/>
+          <w:b/>
+          <w:bCs/>
+          <w:iCs/>
+          <w:sz w:val="26"/>
+          <w:szCs w:val="26"/>
+          <w:lang w:val="uk-UA"/>
+        </w:rPr>
+        <w:t>Завдання №5</w:t>
+      </w:r>
+    </w:p>
+    <w:p>
+      <w:pPr>
+        <w:rPr>
+          <w:rFonts w:ascii="Times New Roman" w:eastAsia="Times New Roman" w:hAnsi="Times New Roman" w:cs="Times New Roman"/>
+          <w:i/>
+          <w:sz w:val="20"/>
+          <w:szCs w:val="20"/>
+          <w:lang w:val="uk-UA"/>
+        </w:rPr>
+      </w:pPr>
+      <w:r>
+        <w:rPr>
+          <w:noProof/>
         </w:rPr>
         <w:lastRenderedPageBreak/>
-        <w:t>відповідно будуть додавати комплексні числа. У головній функції ми будемо викликати тричі одну функцію і тричі другу</w:t>
-      </w:r>
-      <w:r>
-        <w:rPr>
-          <w:rFonts w:ascii="Times New Roman" w:eastAsia="Times New Roman" w:hAnsi="Times New Roman" w:cs="Times New Roman"/>
-          <w:iCs/>
-          <w:sz w:val="26"/>
-          <w:szCs w:val="26"/>
-          <w:lang w:val="en-US"/>
-        </w:rPr>
-        <w:t>,</w:t>
-      </w:r>
-      <w:r>
-        <w:rPr>
-          <w:rFonts w:ascii="Times New Roman" w:eastAsia="Times New Roman" w:hAnsi="Times New Roman" w:cs="Times New Roman"/>
-          <w:iCs/>
-          <w:sz w:val="26"/>
-          <w:szCs w:val="26"/>
-          <w:lang w:val="uk-UA"/>
-        </w:rPr>
-        <w:t xml:space="preserve"> щоб додати різну кількість чисел</w:t>
-      </w:r>
-      <w:r>
-        <w:rPr>
-          <w:rFonts w:ascii="Times New Roman" w:eastAsia="Times New Roman" w:hAnsi="Times New Roman" w:cs="Times New Roman"/>
-          <w:iCs/>
-          <w:sz w:val="26"/>
-          <w:szCs w:val="26"/>
-          <w:lang w:val="en-US"/>
-        </w:rPr>
-        <w:t>.</w:t>
-      </w:r>
-    </w:p>
-    <w:p>
-      <w:pPr>
-        <w:rPr>
-          <w:rFonts w:ascii="Times New Roman" w:eastAsia="Times New Roman" w:hAnsi="Times New Roman" w:cs="Times New Roman"/>
-          <w:b/>
-          <w:bCs/>
-          <w:iCs/>
-          <w:sz w:val="26"/>
-          <w:szCs w:val="26"/>
-          <w:lang w:val="uk-UA"/>
-        </w:rPr>
-      </w:pPr>
-      <w:r>
-        <w:rPr>
-          <w:rFonts w:ascii="Times New Roman" w:eastAsia="Times New Roman" w:hAnsi="Times New Roman" w:cs="Times New Roman"/>
-          <w:b/>
-          <w:bCs/>
-          <w:iCs/>
-          <w:sz w:val="26"/>
-          <w:szCs w:val="26"/>
-          <w:lang w:val="uk-UA"/>
-        </w:rPr>
-        <w:t xml:space="preserve">Посилання на файл у </w:t>
-      </w:r>
-      <w:proofErr w:type="spellStart"/>
-      <w:r>
-        <w:rPr>
-          <w:rFonts w:ascii="Times New Roman" w:eastAsia="Times New Roman" w:hAnsi="Times New Roman" w:cs="Times New Roman"/>
-          <w:b/>
-          <w:bCs/>
-          <w:iCs/>
-          <w:sz w:val="26"/>
-          <w:szCs w:val="26"/>
-          <w:lang w:val="uk-UA"/>
-        </w:rPr>
-        <w:t>пулл</w:t>
-      </w:r>
-      <w:proofErr w:type="spellEnd"/>
-      <w:r>
-        <w:rPr>
-          <w:rFonts w:ascii="Times New Roman" w:eastAsia="Times New Roman" w:hAnsi="Times New Roman" w:cs="Times New Roman"/>
-          <w:b/>
-          <w:bCs/>
-          <w:iCs/>
-          <w:sz w:val="26"/>
-          <w:szCs w:val="26"/>
-          <w:lang w:val="uk-UA"/>
-        </w:rPr>
-        <w:t xml:space="preserve"> </w:t>
-      </w:r>
-      <w:proofErr w:type="spellStart"/>
-      <w:r>
-        <w:rPr>
-          <w:rFonts w:ascii="Times New Roman" w:eastAsia="Times New Roman" w:hAnsi="Times New Roman" w:cs="Times New Roman"/>
-          <w:b/>
-          <w:bCs/>
-          <w:iCs/>
-          <w:sz w:val="26"/>
-          <w:szCs w:val="26"/>
-          <w:lang w:val="uk-UA"/>
-        </w:rPr>
-        <w:t>реквесті</w:t>
-      </w:r>
-      <w:proofErr w:type="spellEnd"/>
-      <w:r>
-        <w:rPr>
-          <w:rFonts w:ascii="Times New Roman" w:eastAsia="Times New Roman" w:hAnsi="Times New Roman" w:cs="Times New Roman"/>
-          <w:b/>
-          <w:bCs/>
-          <w:iCs/>
-          <w:sz w:val="26"/>
-          <w:szCs w:val="26"/>
-          <w:lang w:val="uk-UA"/>
-        </w:rPr>
-        <w:br/>
-      </w:r>
-    </w:p>
-    <w:p>
-      <w:pPr>
-        <w:rPr>
-          <w:rFonts w:ascii="Times New Roman" w:eastAsia="Times New Roman" w:hAnsi="Times New Roman" w:cs="Times New Roman"/>
-          <w:b/>
-          <w:bCs/>
-          <w:iCs/>
-          <w:sz w:val="26"/>
-          <w:szCs w:val="26"/>
-          <w:lang w:val="uk-UA"/>
-        </w:rPr>
-      </w:pPr>
-      <w:r>
-        <w:rPr>
-          <w:rFonts w:ascii="Times New Roman" w:eastAsia="Times New Roman" w:hAnsi="Times New Roman" w:cs="Times New Roman"/>
-          <w:b/>
-          <w:bCs/>
-          <w:iCs/>
-          <w:sz w:val="26"/>
-          <w:szCs w:val="26"/>
-          <w:lang w:val="uk-UA"/>
-        </w:rPr>
-        <w:t>Завдання №5</w:t>
-      </w:r>
-    </w:p>
-    <w:p>
-      <w:pPr>
-        <w:rPr>
-          <w:rFonts w:ascii="Times New Roman" w:eastAsia="Times New Roman" w:hAnsi="Times New Roman" w:cs="Times New Roman"/>
-          <w:i/>
-          <w:sz w:val="20"/>
-          <w:szCs w:val="20"/>
-          <w:lang w:val="uk-UA"/>
-        </w:rPr>
-      </w:pPr>
-      <w:r>
-        <w:rPr>
-          <w:noProof/>
-        </w:rPr>
         <w:drawing>
           <wp:inline distT="0" distB="0" distL="0" distR="0" wp14:anchorId="6DD8EAD2" wp14:editId="447F0722">
             <wp:extent cx="4320540" cy="8254365"/>
@@ -11724,6 +11748,16 @@
         </w:rPr>
         <w:br/>
       </w:r>
+      <w:r>
+        <w:rPr>
+          <w:rFonts w:ascii="Times New Roman" w:eastAsia="Times New Roman" w:hAnsi="Times New Roman" w:cs="Times New Roman"/>
+          <w:iCs/>
+          <w:sz w:val="26"/>
+          <w:szCs w:val="26"/>
+          <w:lang w:val="uk-UA"/>
+        </w:rPr>
+        <w:t>https://github.com/artificial-intelligence-department/ai_programming_playground_2024/pull/147</w:t>
+      </w:r>
     </w:p>
     <w:p>
       <w:pPr>
@@ -11765,9 +11799,9 @@
           <w:noProof/>
         </w:rPr>
         <w:drawing>
-          <wp:inline distT="0" distB="0" distL="0" distR="0" wp14:anchorId="3DBA13BD" wp14:editId="3CB89354">
-            <wp:extent cx="4130040" cy="3946655"/>
-            <wp:effectExtent l="0" t="0" r="3810" b="0"/>
+          <wp:inline distT="0" distB="0" distL="0" distR="0" wp14:anchorId="3DBA13BD" wp14:editId="2B7492EF">
+            <wp:extent cx="3924300" cy="3750051"/>
+            <wp:effectExtent l="0" t="0" r="0" b="3175"/>
             <wp:docPr id="6" name="Рисунок 6"/>
             <wp:cNvGraphicFramePr>
               <a:graphicFrameLocks xmlns:a="http://schemas.openxmlformats.org/drawingml/2006/main" noChangeAspect="1"/>
@@ -11788,7 +11822,7 @@
                   <pic:spPr>
                     <a:xfrm>
                       <a:off x="0" y="0"/>
-                      <a:ext cx="4152216" cy="3967847"/>
+                      <a:ext cx="3954915" cy="3779307"/>
                     </a:xfrm>
                     <a:prstGeom prst="rect">
                       <a:avLst/>
@@ -11913,6 +11947,7 @@
         <w:rPr>
           <w:rFonts w:ascii="Times New Roman" w:eastAsia="Times New Roman" w:hAnsi="Times New Roman" w:cs="Times New Roman"/>
           <w:i/>
+          <w:noProof/>
           <w:sz w:val="20"/>
           <w:szCs w:val="20"/>
           <w:lang w:val="en-US"/>
@@ -12029,27 +12064,7 @@
           <w:szCs w:val="20"/>
           <w:lang w:val="uk-UA"/>
         </w:rPr>
-        <w:t xml:space="preserve">Приклад виконання програми </w:t>
-      </w:r>
-      <w:r>
-        <w:rPr>
-          <w:rFonts w:ascii="Times New Roman" w:eastAsia="Times New Roman" w:hAnsi="Times New Roman" w:cs="Times New Roman"/>
-          <w:i/>
-          <w:sz w:val="20"/>
-          <w:szCs w:val="20"/>
-          <w:lang w:val="uk-UA"/>
-        </w:rPr>
-        <w:t>№</w:t>
-      </w:r>
-      <w:r>
-        <w:rPr>
-          <w:rFonts w:ascii="Times New Roman" w:eastAsia="Times New Roman" w:hAnsi="Times New Roman" w:cs="Times New Roman"/>
-          <w:i/>
-          <w:sz w:val="20"/>
-          <w:szCs w:val="20"/>
-          <w:lang w:val="uk-UA"/>
-        </w:rPr>
-        <w:t>6</w:t>
+        <w:t>Приклад виконання програми №6</w:t>
       </w:r>
     </w:p>
     <w:p>

</xml_diff>